<commit_message>
Feature-List Kopf- und Fusszeile hinzugefügt
</commit_message>
<xml_diff>
--- a/Verkehrssimulation/doc/KW1439/Feature-List.docx
+++ b/Verkehrssimulation/doc/KW1439/Feature-List.docx
@@ -2333,8 +2333,6 @@
           <w:lang w:val="en-US"/>
         </w:rPr>
       </w:pPr>
-      <w:bookmarkStart w:id="0" w:name="_GoBack"/>
-      <w:bookmarkEnd w:id="0"/>
       <w:r>
         <w:rPr>
           <w:b/>
@@ -2464,13 +2462,7 @@
         <w:rPr>
           <w:b/>
         </w:rPr>
-        <w:t>mit</w:t>
-      </w:r>
-      <w:r>
-        <w:rPr>
-          <w:b/>
-        </w:rPr>
-        <w:t xml:space="preserve"> Ankunftszeit</w:t>
+        <w:t>mit Ankunftszeit</w:t>
       </w:r>
     </w:p>
     <w:p>
@@ -2726,27 +2718,21 @@
       <w:pPr>
         <w:pStyle w:val="Listenabsatz"/>
         <w:ind w:left="2160"/>
-        <w:rPr>
-          <w:lang w:val="en-US"/>
-        </w:rPr>
       </w:pPr>
     </w:p>
     <w:p>
       <w:pPr>
         <w:ind w:left="1800"/>
-        <w:rPr>
-          <w:lang w:val="en-US"/>
-        </w:rPr>
-      </w:pPr>
-    </w:p>
-    <w:p>
-      <w:pPr>
-        <w:rPr>
-          <w:lang w:val="en-US"/>
-        </w:rPr>
-      </w:pPr>
-    </w:p>
+      </w:pPr>
+    </w:p>
+    <w:p/>
     <w:sectPr>
+      <w:headerReference w:type="even" r:id="rId8"/>
+      <w:headerReference w:type="default" r:id="rId9"/>
+      <w:footerReference w:type="even" r:id="rId10"/>
+      <w:footerReference w:type="default" r:id="rId11"/>
+      <w:headerReference w:type="first" r:id="rId12"/>
+      <w:footerReference w:type="first" r:id="rId13"/>
       <w:pgSz w:w="11906" w:h="16838"/>
       <w:pgMar w:top="1417" w:right="1417" w:bottom="1134" w:left="1417" w:header="708" w:footer="708" w:gutter="0"/>
       <w:cols w:space="708"/>
@@ -2754,6 +2740,242 @@
     </w:sectPr>
   </w:body>
 </w:document>
+</file>
+
+<file path=word/endnotes.xml><?xml version="1.0" encoding="utf-8"?>
+<w:endnotes xmlns:wpc="http://schemas.microsoft.com/office/word/2010/wordprocessingCanvas" xmlns:mc="http://schemas.openxmlformats.org/markup-compatibility/2006" xmlns:o="urn:schemas-microsoft-com:office:office" xmlns:r="http://schemas.openxmlformats.org/officeDocument/2006/relationships" xmlns:m="http://schemas.openxmlformats.org/officeDocument/2006/math" xmlns:v="urn:schemas-microsoft-com:vml" xmlns:wp14="http://schemas.microsoft.com/office/word/2010/wordprocessingDrawing" xmlns:wp="http://schemas.openxmlformats.org/drawingml/2006/wordprocessingDrawing" xmlns:w10="urn:schemas-microsoft-com:office:word" xmlns:w="http://schemas.openxmlformats.org/wordprocessingml/2006/main" xmlns:w14="http://schemas.microsoft.com/office/word/2010/wordml" xmlns:wpg="http://schemas.microsoft.com/office/word/2010/wordprocessingGroup" xmlns:wpi="http://schemas.microsoft.com/office/word/2010/wordprocessingInk" xmlns:wne="http://schemas.microsoft.com/office/word/2006/wordml" xmlns:wps="http://schemas.microsoft.com/office/word/2010/wordprocessingShape" mc:Ignorable="w14 wp14">
+  <w:endnote w:type="separator" w:id="-1">
+    <w:p>
+      <w:pPr>
+        <w:spacing w:after="0" w:line="240" w:lineRule="auto"/>
+      </w:pPr>
+      <w:r>
+        <w:separator/>
+      </w:r>
+    </w:p>
+  </w:endnote>
+  <w:endnote w:type="continuationSeparator" w:id="0">
+    <w:p>
+      <w:pPr>
+        <w:spacing w:after="0" w:line="240" w:lineRule="auto"/>
+      </w:pPr>
+      <w:r>
+        <w:continuationSeparator/>
+      </w:r>
+    </w:p>
+  </w:endnote>
+</w:endnotes>
+</file>
+
+<file path=word/footer1.xml><?xml version="1.0" encoding="utf-8"?>
+<w:ftr xmlns:wpc="http://schemas.microsoft.com/office/word/2010/wordprocessingCanvas" xmlns:mc="http://schemas.openxmlformats.org/markup-compatibility/2006" xmlns:o="urn:schemas-microsoft-com:office:office" xmlns:r="http://schemas.openxmlformats.org/officeDocument/2006/relationships" xmlns:m="http://schemas.openxmlformats.org/officeDocument/2006/math" xmlns:v="urn:schemas-microsoft-com:vml" xmlns:wp14="http://schemas.microsoft.com/office/word/2010/wordprocessingDrawing" xmlns:wp="http://schemas.openxmlformats.org/drawingml/2006/wordprocessingDrawing" xmlns:w10="urn:schemas-microsoft-com:office:word" xmlns:w="http://schemas.openxmlformats.org/wordprocessingml/2006/main" xmlns:w14="http://schemas.microsoft.com/office/word/2010/wordml" xmlns:wpg="http://schemas.microsoft.com/office/word/2010/wordprocessingGroup" xmlns:wpi="http://schemas.microsoft.com/office/word/2010/wordprocessingInk" xmlns:wne="http://schemas.microsoft.com/office/word/2006/wordml" xmlns:wps="http://schemas.microsoft.com/office/word/2010/wordprocessingShape" mc:Ignorable="w14 wp14">
+  <w:p>
+    <w:pPr>
+      <w:pStyle w:val="Fuzeile"/>
+    </w:pPr>
+  </w:p>
+</w:ftr>
+</file>
+
+<file path=word/footer2.xml><?xml version="1.0" encoding="utf-8"?>
+<w:ftr xmlns:wpc="http://schemas.microsoft.com/office/word/2010/wordprocessingCanvas" xmlns:mc="http://schemas.openxmlformats.org/markup-compatibility/2006" xmlns:o="urn:schemas-microsoft-com:office:office" xmlns:r="http://schemas.openxmlformats.org/officeDocument/2006/relationships" xmlns:m="http://schemas.openxmlformats.org/officeDocument/2006/math" xmlns:v="urn:schemas-microsoft-com:vml" xmlns:wp14="http://schemas.microsoft.com/office/word/2010/wordprocessingDrawing" xmlns:wp="http://schemas.openxmlformats.org/drawingml/2006/wordprocessingDrawing" xmlns:w10="urn:schemas-microsoft-com:office:word" xmlns:w="http://schemas.openxmlformats.org/wordprocessingml/2006/main" xmlns:w14="http://schemas.microsoft.com/office/word/2010/wordml" xmlns:wpg="http://schemas.microsoft.com/office/word/2010/wordprocessingGroup" xmlns:wpi="http://schemas.microsoft.com/office/word/2010/wordprocessingInk" xmlns:wne="http://schemas.microsoft.com/office/word/2006/wordml" xmlns:wps="http://schemas.microsoft.com/office/word/2010/wordprocessingShape" mc:Ignorable="w14 wp14">
+  <w:bookmarkStart w:id="0" w:name="_GoBack" w:displacedByCustomXml="next"/>
+  <w:bookmarkEnd w:id="0" w:displacedByCustomXml="next"/>
+  <w:sdt>
+    <w:sdtPr>
+      <w:id w:val="301509327"/>
+      <w:docPartObj>
+        <w:docPartGallery w:val="Page Numbers (Bottom of Page)"/>
+        <w:docPartUnique/>
+      </w:docPartObj>
+    </w:sdtPr>
+    <w:sdtContent>
+      <w:p>
+        <w:pPr>
+          <w:pStyle w:val="Fuzeile"/>
+          <w:jc w:val="center"/>
+        </w:pPr>
+        <w:r>
+          <w:fldChar w:fldCharType="begin"/>
+        </w:r>
+        <w:r>
+          <w:instrText>PAGE   \* MERGEFORMAT</w:instrText>
+        </w:r>
+        <w:r>
+          <w:fldChar w:fldCharType="separate"/>
+        </w:r>
+        <w:r>
+          <w:rPr>
+            <w:noProof/>
+            <w:lang w:val="de-DE"/>
+          </w:rPr>
+          <w:t>2</w:t>
+        </w:r>
+        <w:r>
+          <w:fldChar w:fldCharType="end"/>
+        </w:r>
+      </w:p>
+    </w:sdtContent>
+  </w:sdt>
+  <w:p>
+    <w:pPr>
+      <w:pStyle w:val="Fuzeile"/>
+    </w:pPr>
+  </w:p>
+</w:ftr>
+</file>
+
+<file path=word/footer3.xml><?xml version="1.0" encoding="utf-8"?>
+<w:ftr xmlns:wpc="http://schemas.microsoft.com/office/word/2010/wordprocessingCanvas" xmlns:mc="http://schemas.openxmlformats.org/markup-compatibility/2006" xmlns:o="urn:schemas-microsoft-com:office:office" xmlns:r="http://schemas.openxmlformats.org/officeDocument/2006/relationships" xmlns:m="http://schemas.openxmlformats.org/officeDocument/2006/math" xmlns:v="urn:schemas-microsoft-com:vml" xmlns:wp14="http://schemas.microsoft.com/office/word/2010/wordprocessingDrawing" xmlns:wp="http://schemas.openxmlformats.org/drawingml/2006/wordprocessingDrawing" xmlns:w10="urn:schemas-microsoft-com:office:word" xmlns:w="http://schemas.openxmlformats.org/wordprocessingml/2006/main" xmlns:w14="http://schemas.microsoft.com/office/word/2010/wordml" xmlns:wpg="http://schemas.microsoft.com/office/word/2010/wordprocessingGroup" xmlns:wpi="http://schemas.microsoft.com/office/word/2010/wordprocessingInk" xmlns:wne="http://schemas.microsoft.com/office/word/2006/wordml" xmlns:wps="http://schemas.microsoft.com/office/word/2010/wordprocessingShape" mc:Ignorable="w14 wp14">
+  <w:p>
+    <w:pPr>
+      <w:pStyle w:val="Fuzeile"/>
+    </w:pPr>
+  </w:p>
+</w:ftr>
+</file>
+
+<file path=word/footnotes.xml><?xml version="1.0" encoding="utf-8"?>
+<w:footnotes xmlns:wpc="http://schemas.microsoft.com/office/word/2010/wordprocessingCanvas" xmlns:mc="http://schemas.openxmlformats.org/markup-compatibility/2006" xmlns:o="urn:schemas-microsoft-com:office:office" xmlns:r="http://schemas.openxmlformats.org/officeDocument/2006/relationships" xmlns:m="http://schemas.openxmlformats.org/officeDocument/2006/math" xmlns:v="urn:schemas-microsoft-com:vml" xmlns:wp14="http://schemas.microsoft.com/office/word/2010/wordprocessingDrawing" xmlns:wp="http://schemas.openxmlformats.org/drawingml/2006/wordprocessingDrawing" xmlns:w10="urn:schemas-microsoft-com:office:word" xmlns:w="http://schemas.openxmlformats.org/wordprocessingml/2006/main" xmlns:w14="http://schemas.microsoft.com/office/word/2010/wordml" xmlns:wpg="http://schemas.microsoft.com/office/word/2010/wordprocessingGroup" xmlns:wpi="http://schemas.microsoft.com/office/word/2010/wordprocessingInk" xmlns:wne="http://schemas.microsoft.com/office/word/2006/wordml" xmlns:wps="http://schemas.microsoft.com/office/word/2010/wordprocessingShape" mc:Ignorable="w14 wp14">
+  <w:footnote w:type="separator" w:id="-1">
+    <w:p>
+      <w:pPr>
+        <w:spacing w:after="0" w:line="240" w:lineRule="auto"/>
+      </w:pPr>
+      <w:r>
+        <w:separator/>
+      </w:r>
+    </w:p>
+  </w:footnote>
+  <w:footnote w:type="continuationSeparator" w:id="0">
+    <w:p>
+      <w:pPr>
+        <w:spacing w:after="0" w:line="240" w:lineRule="auto"/>
+      </w:pPr>
+      <w:r>
+        <w:continuationSeparator/>
+      </w:r>
+    </w:p>
+  </w:footnote>
+</w:footnotes>
+</file>
+
+<file path=word/header1.xml><?xml version="1.0" encoding="utf-8"?>
+<w:hdr xmlns:wpc="http://schemas.microsoft.com/office/word/2010/wordprocessingCanvas" xmlns:mc="http://schemas.openxmlformats.org/markup-compatibility/2006" xmlns:o="urn:schemas-microsoft-com:office:office" xmlns:r="http://schemas.openxmlformats.org/officeDocument/2006/relationships" xmlns:m="http://schemas.openxmlformats.org/officeDocument/2006/math" xmlns:v="urn:schemas-microsoft-com:vml" xmlns:wp14="http://schemas.microsoft.com/office/word/2010/wordprocessingDrawing" xmlns:wp="http://schemas.openxmlformats.org/drawingml/2006/wordprocessingDrawing" xmlns:w10="urn:schemas-microsoft-com:office:word" xmlns:w="http://schemas.openxmlformats.org/wordprocessingml/2006/main" xmlns:w14="http://schemas.microsoft.com/office/word/2010/wordml" xmlns:wpg="http://schemas.microsoft.com/office/word/2010/wordprocessingGroup" xmlns:wpi="http://schemas.microsoft.com/office/word/2010/wordprocessingInk" xmlns:wne="http://schemas.microsoft.com/office/word/2006/wordml" xmlns:wps="http://schemas.microsoft.com/office/word/2010/wordprocessingShape" mc:Ignorable="w14 wp14">
+  <w:p>
+    <w:pPr>
+      <w:pStyle w:val="Kopfzeile"/>
+    </w:pPr>
+  </w:p>
+</w:hdr>
+</file>
+
+<file path=word/header2.xml><?xml version="1.0" encoding="utf-8"?>
+<w:hdr xmlns:wpc="http://schemas.microsoft.com/office/word/2010/wordprocessingCanvas" xmlns:mc="http://schemas.openxmlformats.org/markup-compatibility/2006" xmlns:o="urn:schemas-microsoft-com:office:office" xmlns:r="http://schemas.openxmlformats.org/officeDocument/2006/relationships" xmlns:m="http://schemas.openxmlformats.org/officeDocument/2006/math" xmlns:v="urn:schemas-microsoft-com:vml" xmlns:wp14="http://schemas.microsoft.com/office/word/2010/wordprocessingDrawing" xmlns:wp="http://schemas.openxmlformats.org/drawingml/2006/wordprocessingDrawing" xmlns:w10="urn:schemas-microsoft-com:office:word" xmlns:w="http://schemas.openxmlformats.org/wordprocessingml/2006/main" xmlns:w14="http://schemas.microsoft.com/office/word/2010/wordml" xmlns:wpg="http://schemas.microsoft.com/office/word/2010/wordprocessingGroup" xmlns:wpi="http://schemas.microsoft.com/office/word/2010/wordprocessingInk" xmlns:wne="http://schemas.microsoft.com/office/word/2006/wordml" xmlns:wps="http://schemas.microsoft.com/office/word/2010/wordprocessingShape" mc:Ignorable="w14 wp14">
+  <w:p>
+    <w:pPr>
+      <w:pStyle w:val="Kopfzeile"/>
+      <w:tabs>
+        <w:tab w:val="clear" w:pos="4536"/>
+      </w:tabs>
+    </w:pPr>
+    <w:r>
+      <w:t>Projekt 1</w:t>
+    </w:r>
+    <w:r>
+      <w:tab/>
+      <w:t>Team Verkehrssimulation 1</w:t>
+    </w:r>
+  </w:p>
+  <w:p>
+    <w:pPr>
+      <w:pStyle w:val="Kopfzeile"/>
+      <w:tabs>
+        <w:tab w:val="clear" w:pos="4536"/>
+      </w:tabs>
+      <w:rPr>
+        <w:lang w:val="en-US"/>
+      </w:rPr>
+    </w:pPr>
+    <w:r>
+      <w:tab/>
+    </w:r>
+    <w:proofErr w:type="spellStart"/>
+    <w:r>
+      <w:rPr>
+        <w:lang w:val="en-US"/>
+      </w:rPr>
+      <w:t>Bublic</w:t>
+    </w:r>
+    <w:proofErr w:type="spellEnd"/>
+    <w:r>
+      <w:rPr>
+        <w:lang w:val="en-US"/>
+      </w:rPr>
+      <w:t xml:space="preserve"> Marko, </w:t>
+    </w:r>
+    <w:proofErr w:type="spellStart"/>
+    <w:r>
+      <w:rPr>
+        <w:lang w:val="en-US"/>
+      </w:rPr>
+      <w:t>Bürk</w:t>
+    </w:r>
+    <w:proofErr w:type="spellEnd"/>
+    <w:r>
+      <w:rPr>
+        <w:lang w:val="en-US"/>
+      </w:rPr>
+      <w:t xml:space="preserve"> </w:t>
+    </w:r>
+    <w:proofErr w:type="spellStart"/>
+    <w:r>
+      <w:rPr>
+        <w:lang w:val="en-US"/>
+      </w:rPr>
+      <w:t>Timo</w:t>
+    </w:r>
+    <w:proofErr w:type="spellEnd"/>
+    <w:r>
+      <w:rPr>
+        <w:lang w:val="en-US"/>
+      </w:rPr>
+      <w:t xml:space="preserve">, </w:t>
+    </w:r>
+    <w:proofErr w:type="spellStart"/>
+    <w:r>
+      <w:rPr>
+        <w:lang w:val="en-US"/>
+      </w:rPr>
+      <w:t>Stähli</w:t>
+    </w:r>
+    <w:proofErr w:type="spellEnd"/>
+    <w:r>
+      <w:rPr>
+        <w:lang w:val="en-US"/>
+      </w:rPr>
+      <w:t xml:space="preserve"> </w:t>
+    </w:r>
+    <w:proofErr w:type="spellStart"/>
+    <w:r>
+      <w:rPr>
+        <w:lang w:val="en-US"/>
+      </w:rPr>
+      <w:t>Reto</w:t>
+    </w:r>
+    <w:proofErr w:type="spellEnd"/>
+  </w:p>
+</w:hdr>
+</file>
+
+<file path=word/header3.xml><?xml version="1.0" encoding="utf-8"?>
+<w:hdr xmlns:wpc="http://schemas.microsoft.com/office/word/2010/wordprocessingCanvas" xmlns:mc="http://schemas.openxmlformats.org/markup-compatibility/2006" xmlns:o="urn:schemas-microsoft-com:office:office" xmlns:r="http://schemas.openxmlformats.org/officeDocument/2006/relationships" xmlns:m="http://schemas.openxmlformats.org/officeDocument/2006/math" xmlns:v="urn:schemas-microsoft-com:vml" xmlns:wp14="http://schemas.microsoft.com/office/word/2010/wordprocessingDrawing" xmlns:wp="http://schemas.openxmlformats.org/drawingml/2006/wordprocessingDrawing" xmlns:w10="urn:schemas-microsoft-com:office:word" xmlns:w="http://schemas.openxmlformats.org/wordprocessingml/2006/main" xmlns:w14="http://schemas.microsoft.com/office/word/2010/wordml" xmlns:wpg="http://schemas.microsoft.com/office/word/2010/wordprocessingGroup" xmlns:wpi="http://schemas.microsoft.com/office/word/2010/wordprocessingInk" xmlns:wne="http://schemas.microsoft.com/office/word/2006/wordml" xmlns:wps="http://schemas.microsoft.com/office/word/2010/wordprocessingShape" mc:Ignorable="w14 wp14">
+  <w:p>
+    <w:pPr>
+      <w:pStyle w:val="Kopfzeile"/>
+    </w:pPr>
+  </w:p>
+</w:hdr>
 </file>
 
 <file path=word/numbering.xml><?xml version="1.0" encoding="utf-8"?>
@@ -3655,6 +3877,50 @@
       <w:contextualSpacing/>
     </w:pPr>
   </w:style>
+  <w:style w:type="paragraph" w:styleId="Kopfzeile">
+    <w:name w:val="header"/>
+    <w:basedOn w:val="Standard"/>
+    <w:link w:val="KopfzeileZchn"/>
+    <w:uiPriority w:val="99"/>
+    <w:unhideWhenUsed/>
+    <w:rsid w:val="00676CC8"/>
+    <w:pPr>
+      <w:tabs>
+        <w:tab w:val="center" w:pos="4536"/>
+        <w:tab w:val="right" w:pos="9072"/>
+      </w:tabs>
+      <w:spacing w:after="0" w:line="240" w:lineRule="auto"/>
+    </w:pPr>
+  </w:style>
+  <w:style w:type="character" w:customStyle="1" w:styleId="KopfzeileZchn">
+    <w:name w:val="Kopfzeile Zchn"/>
+    <w:basedOn w:val="Absatz-Standardschriftart"/>
+    <w:link w:val="Kopfzeile"/>
+    <w:uiPriority w:val="99"/>
+    <w:rsid w:val="00676CC8"/>
+  </w:style>
+  <w:style w:type="paragraph" w:styleId="Fuzeile">
+    <w:name w:val="footer"/>
+    <w:basedOn w:val="Standard"/>
+    <w:link w:val="FuzeileZchn"/>
+    <w:uiPriority w:val="99"/>
+    <w:unhideWhenUsed/>
+    <w:rsid w:val="00676CC8"/>
+    <w:pPr>
+      <w:tabs>
+        <w:tab w:val="center" w:pos="4536"/>
+        <w:tab w:val="right" w:pos="9072"/>
+      </w:tabs>
+      <w:spacing w:after="0" w:line="240" w:lineRule="auto"/>
+    </w:pPr>
+  </w:style>
+  <w:style w:type="character" w:customStyle="1" w:styleId="FuzeileZchn">
+    <w:name w:val="Fußzeile Zchn"/>
+    <w:basedOn w:val="Absatz-Standardschriftart"/>
+    <w:link w:val="Fuzeile"/>
+    <w:uiPriority w:val="99"/>
+    <w:rsid w:val="00676CC8"/>
+  </w:style>
 </w:styles>
 </file>
 
@@ -3855,6 +4121,50 @@
       <w:ind w:left="720"/>
       <w:contextualSpacing/>
     </w:pPr>
+  </w:style>
+  <w:style w:type="paragraph" w:styleId="Kopfzeile">
+    <w:name w:val="header"/>
+    <w:basedOn w:val="Standard"/>
+    <w:link w:val="KopfzeileZchn"/>
+    <w:uiPriority w:val="99"/>
+    <w:unhideWhenUsed/>
+    <w:rsid w:val="00676CC8"/>
+    <w:pPr>
+      <w:tabs>
+        <w:tab w:val="center" w:pos="4536"/>
+        <w:tab w:val="right" w:pos="9072"/>
+      </w:tabs>
+      <w:spacing w:after="0" w:line="240" w:lineRule="auto"/>
+    </w:pPr>
+  </w:style>
+  <w:style w:type="character" w:customStyle="1" w:styleId="KopfzeileZchn">
+    <w:name w:val="Kopfzeile Zchn"/>
+    <w:basedOn w:val="Absatz-Standardschriftart"/>
+    <w:link w:val="Kopfzeile"/>
+    <w:uiPriority w:val="99"/>
+    <w:rsid w:val="00676CC8"/>
+  </w:style>
+  <w:style w:type="paragraph" w:styleId="Fuzeile">
+    <w:name w:val="footer"/>
+    <w:basedOn w:val="Standard"/>
+    <w:link w:val="FuzeileZchn"/>
+    <w:uiPriority w:val="99"/>
+    <w:unhideWhenUsed/>
+    <w:rsid w:val="00676CC8"/>
+    <w:pPr>
+      <w:tabs>
+        <w:tab w:val="center" w:pos="4536"/>
+        <w:tab w:val="right" w:pos="9072"/>
+      </w:tabs>
+      <w:spacing w:after="0" w:line="240" w:lineRule="auto"/>
+    </w:pPr>
+  </w:style>
+  <w:style w:type="character" w:customStyle="1" w:styleId="FuzeileZchn">
+    <w:name w:val="Fußzeile Zchn"/>
+    <w:basedOn w:val="Absatz-Standardschriftart"/>
+    <w:link w:val="Fuzeile"/>
+    <w:uiPriority w:val="99"/>
+    <w:rsid w:val="00676CC8"/>
   </w:style>
 </w:styles>
 </file>

</xml_diff>